<commit_message>
Add recordServiceController to Room Test and add integration test fie
</commit_message>
<xml_diff>
--- a/Tests/Unit Testing-Room -Chamath.docx
+++ b/Tests/Unit Testing-Room -Chamath.docx
@@ -34,25 +34,39 @@
       </w:r>
     </w:p>
     <w:p>
-      <w:pPr>
-        <w:rPr>
-          <w:b/>
-          <w:bCs/>
-        </w:rPr>
-      </w:pPr>
-      <w:r>
-        <w:rPr>
-          <w:b/>
-          <w:bCs/>
-        </w:rPr>
-        <w:t xml:space="preserve">Unit Test Result- </w:t>
-      </w:r>
-      <w:r>
-        <w:rPr>
-          <w:b/>
-          <w:bCs/>
-        </w:rPr>
-        <w:t>Successful</w:t>
+      <w:r>
+        <w:t xml:space="preserve">Description- </w:t>
+      </w:r>
+      <w:r>
+        <w:t>Evaluate the successfulness of booking</w:t>
+      </w:r>
+    </w:p>
+    <w:p>
+      <w:r>
+        <w:t>Pre Condition-</w:t>
+      </w:r>
+      <w:r>
+        <w:tab/>
+        <w:t>Arrival dates and stay dates cannot be conflicted</w:t>
+      </w:r>
+      <w:r>
+        <w:t>, IsAvailable() returns true</w:t>
+      </w:r>
+    </w:p>
+    <w:p>
+      <w:r>
+        <w:t>Post Condition – After made a booking change booking status to pending</w:t>
+      </w:r>
+    </w:p>
+    <w:p>
+      <w:r>
+        <w:t>Inputs – Room Number ,</w:t>
+      </w:r>
+      <w:r>
+        <w:t xml:space="preserve"> </w:t>
+      </w:r>
+      <w:r>
+        <w:t>Guest details</w:t>
       </w:r>
     </w:p>
     <w:p/>
@@ -101,18 +115,38 @@
       </w:r>
     </w:p>
     <w:p>
-      <w:pPr>
-        <w:rPr>
-          <w:b/>
-          <w:bCs/>
-        </w:rPr>
-      </w:pPr>
-      <w:r>
-        <w:rPr>
-          <w:b/>
-          <w:bCs/>
-        </w:rPr>
-        <w:t>Unit Test Result- Failed</w:t>
+      <w:r>
+        <w:t xml:space="preserve">Description- </w:t>
+      </w:r>
+      <w:r>
+        <w:t>Evaluate a booking that’s conflicted the stay days with another booking</w:t>
+      </w:r>
+    </w:p>
+    <w:p>
+      <w:r>
+        <w:t>Pre Condition-</w:t>
+      </w:r>
+      <w:r>
+        <w:tab/>
+      </w:r>
+      <w:r>
+        <w:t xml:space="preserve">, IsAvailable() returns </w:t>
+      </w:r>
+      <w:r>
+        <w:t>false</w:t>
+      </w:r>
+    </w:p>
+    <w:p>
+      <w:r>
+        <w:t xml:space="preserve">Post Condition – </w:t>
+      </w:r>
+      <w:r>
+        <w:t>Error message will be displayed</w:t>
+      </w:r>
+    </w:p>
+    <w:p>
+      <w:r>
+        <w:t>Inputs – Room Number , Guest details</w:t>
       </w:r>
     </w:p>
     <w:p>
@@ -135,58 +169,66 @@
     <w:p/>
     <w:p/>
     <w:p/>
-    <w:p/>
-    <w:p/>
-    <w:p/>
-    <w:p/>
-    <w:p/>
-    <w:p/>
-    <w:p/>
-    <w:p/>
-    <w:p>
-      <w:pPr>
-        <w:rPr>
-          <w:b/>
-          <w:bCs/>
-        </w:rPr>
-      </w:pPr>
-      <w:r>
-        <w:rPr>
-          <w:b/>
-          <w:bCs/>
-        </w:rPr>
-        <w:t xml:space="preserve">Make a </w:t>
-      </w:r>
-      <w:proofErr w:type="spellStart"/>
-      <w:r>
-        <w:rPr>
-          <w:b/>
-          <w:bCs/>
-        </w:rPr>
+    <w:p>
+      <w:pPr>
+        <w:rPr>
+          <w:b/>
+          <w:bCs/>
+        </w:rPr>
+      </w:pPr>
+      <w:r>
+        <w:rPr>
+          <w:b/>
+          <w:bCs/>
+        </w:rPr>
+        <w:t>Make a checkin</w:t>
+      </w:r>
+    </w:p>
+    <w:p>
+      <w:r>
+        <w:t xml:space="preserve">Description- Evaluate the successfulness of </w:t>
+      </w:r>
+      <w:r>
+        <w:t>Checkin</w:t>
+      </w:r>
+    </w:p>
+    <w:p>
+      <w:r>
+        <w:t>Pre Condition-</w:t>
+      </w:r>
+      <w:r>
+        <w:tab/>
+      </w:r>
+      <w:r>
+        <w:t>Room state should be Ready</w:t>
+      </w:r>
+    </w:p>
+    <w:p>
+      <w:r>
+        <w:t xml:space="preserve">Post Condition – After made a </w:t>
+      </w:r>
+      <w:r>
         <w:t>checkin</w:t>
       </w:r>
-      <w:proofErr w:type="spellEnd"/>
-    </w:p>
-    <w:p>
-      <w:pPr>
-        <w:rPr>
-          <w:b/>
-          <w:bCs/>
-        </w:rPr>
-      </w:pPr>
-      <w:r>
-        <w:rPr>
-          <w:b/>
-          <w:bCs/>
-        </w:rPr>
-        <w:t xml:space="preserve">Unit Test Result- </w:t>
-      </w:r>
-      <w:r>
-        <w:rPr>
-          <w:b/>
-          <w:bCs/>
-        </w:rPr>
-        <w:t>Successful</w:t>
+      <w:r>
+        <w:t xml:space="preserve"> change </w:t>
+      </w:r>
+      <w:r>
+        <w:t>room state to OCCUPIED</w:t>
+      </w:r>
+    </w:p>
+    <w:p>
+      <w:r>
+        <w:t xml:space="preserve">Inputs – Room </w:t>
+      </w:r>
+      <w:r>
+        <w:t>Details</w:t>
+      </w:r>
+      <w:r>
+        <w:t xml:space="preserve"> , </w:t>
+      </w:r>
+      <w:r>
+        <w:t>Bookin Details</w:t>
       </w:r>
     </w:p>
     <w:p/>
@@ -257,22 +299,58 @@
           <w:b/>
           <w:bCs/>
         </w:rPr>
-        <w:t>Make a Checking with conflicting stay days</w:t>
-      </w:r>
-    </w:p>
-    <w:p>
-      <w:pPr>
-        <w:rPr>
-          <w:b/>
-          <w:bCs/>
-        </w:rPr>
-      </w:pPr>
-      <w:r>
-        <w:rPr>
-          <w:b/>
-          <w:bCs/>
-        </w:rPr>
-        <w:t>Unit Test Result- Failed</w:t>
+        <w:t xml:space="preserve">Make a Checking with </w:t>
+      </w:r>
+      <w:r>
+        <w:rPr>
+          <w:b/>
+          <w:bCs/>
+        </w:rPr>
+        <w:t>already Occupied Room</w:t>
+      </w:r>
+    </w:p>
+    <w:p>
+      <w:r>
+        <w:t xml:space="preserve">Description- </w:t>
+      </w:r>
+      <w:r>
+        <w:t>Since the room state is Occupied test will be failed. Runtime exception will be thrown</w:t>
+      </w:r>
+    </w:p>
+    <w:p>
+      <w:r>
+        <w:t>Pre Condition-</w:t>
+      </w:r>
+      <w:r>
+        <w:tab/>
+      </w:r>
+      <w:r>
+        <w:t xml:space="preserve">Room state should be </w:t>
+      </w:r>
+      <w:r>
+        <w:t>Occupied</w:t>
+      </w:r>
+    </w:p>
+    <w:p>
+      <w:r>
+        <w:t xml:space="preserve">Post Condition – </w:t>
+      </w:r>
+      <w:r>
+        <w:t>Runtime Exception will be thrown</w:t>
+      </w:r>
+    </w:p>
+    <w:p>
+      <w:r>
+        <w:t xml:space="preserve">Inputs – Room </w:t>
+      </w:r>
+      <w:r>
+        <w:t>Details</w:t>
+      </w:r>
+      <w:r>
+        <w:t xml:space="preserve"> , </w:t>
+      </w:r>
+      <w:r>
+        <w:t>Bookin Details</w:t>
       </w:r>
     </w:p>
     <w:p/>
@@ -289,58 +367,73 @@
     <w:p/>
     <w:p/>
     <w:p/>
-    <w:p/>
-    <w:p/>
-    <w:p/>
-    <w:p>
-      <w:bookmarkStart w:id="0" w:name="_GoBack"/>
-      <w:bookmarkEnd w:id="0"/>
-    </w:p>
-    <w:p/>
-    <w:p>
-      <w:pPr>
-        <w:rPr>
-          <w:b/>
-          <w:bCs/>
-        </w:rPr>
-      </w:pPr>
-      <w:r>
-        <w:rPr>
-          <w:b/>
-          <w:bCs/>
-        </w:rPr>
+    <w:p>
+      <w:pPr>
+        <w:rPr>
+          <w:b/>
+          <w:bCs/>
+        </w:rPr>
+      </w:pPr>
+      <w:r>
+        <w:rPr>
+          <w:b/>
+          <w:bCs/>
+        </w:rPr>
+        <w:lastRenderedPageBreak/>
         <w:t>Make a Checkout</w:t>
       </w:r>
     </w:p>
     <w:p>
-      <w:pPr>
-        <w:rPr>
-          <w:b/>
-          <w:bCs/>
-        </w:rPr>
-      </w:pPr>
-      <w:r>
-        <w:rPr>
-          <w:b/>
-          <w:bCs/>
-        </w:rPr>
-        <w:t xml:space="preserve">Unit Test </w:t>
-      </w:r>
-      <w:proofErr w:type="gramStart"/>
-      <w:r>
-        <w:rPr>
-          <w:b/>
-          <w:bCs/>
-        </w:rPr>
-        <w:t>Result :</w:t>
-      </w:r>
-      <w:proofErr w:type="gramEnd"/>
-      <w:r>
-        <w:rPr>
-          <w:b/>
-          <w:bCs/>
-        </w:rPr>
-        <w:t xml:space="preserve"> Successful</w:t>
+      <w:r>
+        <w:t xml:space="preserve">Description- Evaluate the successfulness of </w:t>
+      </w:r>
+      <w:r>
+        <w:t>Checkout after check in</w:t>
+      </w:r>
+    </w:p>
+    <w:p>
+      <w:r>
+        <w:t>Pre Condition-</w:t>
+      </w:r>
+      <w:r>
+        <w:tab/>
+      </w:r>
+      <w:r>
+        <w:t xml:space="preserve">Room state should be </w:t>
+      </w:r>
+      <w:r>
+        <w:t>Occupied</w:t>
+      </w:r>
+    </w:p>
+    <w:p>
+      <w:r>
+        <w:t xml:space="preserve">Post Condition – After made a </w:t>
+      </w:r>
+      <w:r>
+        <w:t>checkout</w:t>
+      </w:r>
+      <w:r>
+        <w:t xml:space="preserve"> change </w:t>
+      </w:r>
+      <w:r>
+        <w:t xml:space="preserve">room state to </w:t>
+      </w:r>
+      <w:r>
+        <w:t>Ready and remove the  from booking  from booking list</w:t>
+      </w:r>
+    </w:p>
+    <w:p>
+      <w:r>
+        <w:t xml:space="preserve">Inputs – Room </w:t>
+      </w:r>
+      <w:r>
+        <w:t>Details</w:t>
+      </w:r>
+      <w:r>
+        <w:t xml:space="preserve"> , </w:t>
+      </w:r>
+      <w:r>
+        <w:t>Bookin Details</w:t>
       </w:r>
     </w:p>
     <w:p>
@@ -356,7 +449,7 @@
           <w:bCs/>
         </w:rPr>
         <w:pict>
-          <v:shape id="_x0000_i1030" type="#_x0000_t75" style="width:346.5pt;height:126pt">
+          <v:shape id="_x0000_i1028" type="#_x0000_t75" style="width:346.5pt;height:126pt">
             <v:imagedata r:id="rId9" o:title="unittestcheckout"/>
           </v:shape>
         </w:pict>
@@ -369,27 +462,171 @@
           <w:bCs/>
         </w:rPr>
       </w:pPr>
-      <w:r>
-        <w:rPr>
-          <w:b/>
-          <w:bCs/>
-        </w:rPr>
+    </w:p>
+    <w:p>
+      <w:pPr>
+        <w:rPr>
+          <w:b/>
+          <w:bCs/>
+        </w:rPr>
+      </w:pPr>
+    </w:p>
+    <w:p>
+      <w:pPr>
+        <w:rPr>
+          <w:b/>
+          <w:bCs/>
+        </w:rPr>
+      </w:pPr>
+    </w:p>
+    <w:p>
+      <w:pPr>
+        <w:rPr>
+          <w:b/>
+          <w:bCs/>
+        </w:rPr>
+      </w:pPr>
+    </w:p>
+    <w:p>
+      <w:pPr>
+        <w:rPr>
+          <w:b/>
+          <w:bCs/>
+        </w:rPr>
+      </w:pPr>
+    </w:p>
+    <w:p>
+      <w:pPr>
+        <w:rPr>
+          <w:b/>
+          <w:bCs/>
+        </w:rPr>
+      </w:pPr>
+    </w:p>
+    <w:p>
+      <w:pPr>
+        <w:rPr>
+          <w:b/>
+          <w:bCs/>
+        </w:rPr>
+      </w:pPr>
+    </w:p>
+    <w:p>
+      <w:pPr>
+        <w:rPr>
+          <w:b/>
+          <w:bCs/>
+        </w:rPr>
+      </w:pPr>
+    </w:p>
+    <w:p>
+      <w:pPr>
+        <w:rPr>
+          <w:b/>
+          <w:bCs/>
+        </w:rPr>
+      </w:pPr>
+    </w:p>
+    <w:p>
+      <w:pPr>
+        <w:rPr>
+          <w:b/>
+          <w:bCs/>
+        </w:rPr>
+      </w:pPr>
+    </w:p>
+    <w:p>
+      <w:pPr>
+        <w:rPr>
+          <w:b/>
+          <w:bCs/>
+        </w:rPr>
+      </w:pPr>
+    </w:p>
+    <w:p>
+      <w:pPr>
+        <w:rPr>
+          <w:b/>
+          <w:bCs/>
+        </w:rPr>
+      </w:pPr>
+    </w:p>
+    <w:p>
+      <w:pPr>
+        <w:rPr>
+          <w:b/>
+          <w:bCs/>
+        </w:rPr>
+      </w:pPr>
+    </w:p>
+    <w:p>
+      <w:pPr>
+        <w:rPr>
+          <w:b/>
+          <w:bCs/>
+        </w:rPr>
+      </w:pPr>
+    </w:p>
+    <w:p>
+      <w:pPr>
+        <w:rPr>
+          <w:b/>
+          <w:bCs/>
+        </w:rPr>
+      </w:pPr>
+      <w:r>
+        <w:rPr>
+          <w:b/>
+          <w:bCs/>
+        </w:rPr>
+        <w:lastRenderedPageBreak/>
         <w:t>Checkout a non-occupied room</w:t>
       </w:r>
     </w:p>
     <w:p>
-      <w:pPr>
-        <w:rPr>
-          <w:b/>
-          <w:bCs/>
-        </w:rPr>
-      </w:pPr>
-      <w:r>
-        <w:rPr>
-          <w:b/>
-          <w:bCs/>
-        </w:rPr>
-        <w:t>Unit Test Result- Failed</w:t>
+      <w:r>
+        <w:t xml:space="preserve">Description- </w:t>
+      </w:r>
+      <w:r>
+        <w:t>Evaluate to check out non occupied room.Test will be failed and run time exception will be thrown</w:t>
+      </w:r>
+    </w:p>
+    <w:p>
+      <w:r>
+        <w:t>Pre Condition-</w:t>
+      </w:r>
+      <w:r>
+        <w:tab/>
+      </w:r>
+      <w:r>
+        <w:t xml:space="preserve">Room state should be </w:t>
+      </w:r>
+      <w:r>
+        <w:t>Ready</w:t>
+      </w:r>
+    </w:p>
+    <w:p>
+      <w:r>
+        <w:t xml:space="preserve">Post Condition – </w:t>
+      </w:r>
+      <w:r>
+        <w:t>Runtime exception will be thrown</w:t>
+      </w:r>
+      <w:bookmarkStart w:id="0" w:name="_GoBack"/>
+      <w:bookmarkEnd w:id="0"/>
+    </w:p>
+    <w:p>
+      <w:r>
+        <w:t xml:space="preserve">Inputs – Room </w:t>
+      </w:r>
+      <w:r>
+        <w:t>Details</w:t>
+      </w:r>
+      <w:r>
+        <w:t xml:space="preserve"> , </w:t>
+      </w:r>
+      <w:r>
+        <w:t>Bookin Details</w:t>
       </w:r>
     </w:p>
     <w:p>
@@ -402,7 +639,7 @@
       </w:r>
       <w:r>
         <w:pict>
-          <v:shape id="_x0000_i1028" type="#_x0000_t75" style="width:346.5pt;height:126pt">
+          <v:shape id="_x0000_i1030" type="#_x0000_t75" style="width:346.5pt;height:126pt">
             <v:imagedata r:id="rId9" o:title="unittestcheckout"/>
           </v:shape>
         </w:pict>

</xml_diff>